<commit_message>
delete the files by mistake
</commit_message>
<xml_diff>
--- a/PROJECTION OF FUTURE HOUSING RELOCATIONS IN THE CITY OF BEIJING 1.docx
+++ b/PROJECTION OF FUTURE HOUSING RELOCATIONS IN THE CITY OF BEIJING 1.docx
@@ -2103,19 +2103,6 @@
     </w:p>
     <w:p>
       <w:pPr>
-        <w:jc w:val="both"/>
-        <w:rPr>
-          <w:rFonts w:ascii="Arial" w:eastAsia="Times New Roman" w:hAnsi="Arial" w:cs="Arial"/>
-          <w:kern w:val="0"/>
-          <w:sz w:val="24"/>
-          <w:szCs w:val="24"/>
-          <w:lang w:val="en"/>
-          <w14:ligatures w14:val="none"/>
-        </w:rPr>
-      </w:pPr>
-    </w:p>
-    <w:p>
-      <w:pPr>
         <w:pStyle w:val="Heading2"/>
         <w:rPr>
           <w:rFonts w:ascii="Arial" w:hAnsi="Arial" w:cs="Arial"/>
@@ -2565,8 +2552,8 @@
           <w:lang w:val="en-US"/>
         </w:rPr>
       </w:pPr>
-      <w:bookmarkStart w:id="4" w:name="_Hlk162455883"/>
-      <w:bookmarkStart w:id="5" w:name="_Toc162568519"/>
+      <w:bookmarkStart w:id="4" w:name="_Toc162568519"/>
+      <w:bookmarkStart w:id="5" w:name="_Hlk162455883"/>
       <w:r>
         <w:rPr>
           <w:rFonts w:ascii="Arial" w:hAnsi="Arial" w:cs="Arial"/>
@@ -2581,9 +2568,9 @@
         </w:rPr>
         <w:t>Sources</w:t>
       </w:r>
-      <w:bookmarkEnd w:id="5"/>
-    </w:p>
-    <w:bookmarkEnd w:id="4"/>
+      <w:bookmarkEnd w:id="4"/>
+    </w:p>
+    <w:bookmarkEnd w:id="5"/>
     <w:p>
       <w:pPr>
         <w:jc w:val="both"/>

</xml_diff>